<commit_message>
made some changes to resume
</commit_message>
<xml_diff>
--- a/src/downloads/Julian_Valle_Web_Dev_Resume.docx
+++ b/src/downloads/Julian_Valle_Web_Dev_Resume.docx
@@ -53,7 +53,7 @@
       </w:tblGrid>
       <w:tr>
         <w:trPr>
-          <w:trHeight w:val="1929" w:hRule="atLeast"/>
+          <w:trHeight w:val="360" w:hRule="atLeast"/>
         </w:trPr>
         <w:tc>
           <w:tcPr>
@@ -136,95 +136,14 @@
               <w:spacing w:before="0" w:line="276" w:lineRule="auto"/>
               <w:rPr>
                 <w:rFonts w:ascii="Open Sans" w:cs="Open Sans" w:eastAsia="Open Sans" w:hAnsi="Open Sans"/>
-                <w:color w:val="000000"/>
-              </w:rPr>
-            </w:pPr>
-            <w:r>
-              <w:rPr>
-                <w:rFonts w:ascii="Open Sans" w:cs="Open Sans" w:eastAsia="Open Sans" w:hAnsi="Open Sans"/>
-                <w:color w:val="000000"/>
-                <w:rtl w:val="0"/>
-              </w:rPr>
-              <w:t xml:space="preserve">8201 Tunney Ave</w:t>
-            </w:r>
-          </w:p>
-          <w:p>
-            <w:pPr>
-              <w:pBdr>
-                <w:top w:space="0" w:sz="0" w:val="nil"/>
-                <w:left w:space="0" w:sz="0" w:val="nil"/>
-                <w:bottom w:space="0" w:sz="0" w:val="nil"/>
-                <w:right w:space="0" w:sz="0" w:val="nil"/>
-                <w:between w:space="0" w:sz="0" w:val="nil"/>
-              </w:pBdr>
-              <w:shd w:fill="auto" w:val="clear"/>
-              <w:spacing w:before="0" w:line="276" w:lineRule="auto"/>
-              <w:rPr>
-                <w:rFonts w:ascii="Open Sans" w:cs="Open Sans" w:eastAsia="Open Sans" w:hAnsi="Open Sans"/>
-                <w:color w:val="000000"/>
-              </w:rPr>
-            </w:pPr>
-            <w:r>
-              <w:rPr>
-                <w:rFonts w:ascii="Open Sans" w:cs="Open Sans" w:eastAsia="Open Sans" w:hAnsi="Open Sans"/>
-                <w:color w:val="000000"/>
-                <w:rtl w:val="0"/>
-              </w:rPr>
-              <w:t xml:space="preserve">Los Angeles, CA</w:t>
-            </w:r>
-          </w:p>
-          <w:p>
-            <w:pPr>
-              <w:pBdr>
-                <w:top w:space="0" w:sz="0" w:val="nil"/>
-                <w:left w:space="0" w:sz="0" w:val="nil"/>
-                <w:bottom w:space="0" w:sz="0" w:val="nil"/>
-                <w:right w:space="0" w:sz="0" w:val="nil"/>
-                <w:between w:space="0" w:sz="0" w:val="nil"/>
-              </w:pBdr>
-              <w:shd w:fill="auto" w:val="clear"/>
-              <w:spacing w:before="0" w:line="276" w:lineRule="auto"/>
-              <w:rPr>
-                <w:rFonts w:ascii="Open Sans" w:cs="Open Sans" w:eastAsia="Open Sans" w:hAnsi="Open Sans"/>
                 <w:b w:val="1"/>
                 <w:color w:val="000000"/>
               </w:rPr>
             </w:pPr>
             <w:r>
               <w:rPr>
-                <w:rFonts w:ascii="Open Sans" w:cs="Open Sans" w:eastAsia="Open Sans" w:hAnsi="Open Sans"/>
-                <w:b w:val="1"/>
-                <w:color w:val="000000"/>
-                <w:rtl w:val="0"/>
-              </w:rPr>
-              <w:t xml:space="preserve">(805) 825-8686</w:t>
-            </w:r>
-          </w:p>
-          <w:p>
-            <w:pPr>
-              <w:pBdr>
-                <w:top w:space="0" w:sz="0" w:val="nil"/>
-                <w:left w:space="0" w:sz="0" w:val="nil"/>
-                <w:bottom w:space="0" w:sz="0" w:val="nil"/>
-                <w:right w:space="0" w:sz="0" w:val="nil"/>
-                <w:between w:space="0" w:sz="0" w:val="nil"/>
-              </w:pBdr>
-              <w:shd w:fill="auto" w:val="clear"/>
-              <w:spacing w:before="0" w:line="276" w:lineRule="auto"/>
-              <w:rPr>
-                <w:rFonts w:ascii="Open Sans" w:cs="Open Sans" w:eastAsia="Open Sans" w:hAnsi="Open Sans"/>
-                <w:b w:val="1"/>
-                <w:color w:val="000000"/>
-              </w:rPr>
-            </w:pPr>
-            <w:r>
-              <w:rPr>
-                <w:rFonts w:ascii="Open Sans" w:cs="Open Sans" w:eastAsia="Open Sans" w:hAnsi="Open Sans"/>
-                <w:b w:val="1"/>
-                <w:color w:val="000000"/>
-                <w:rtl w:val="0"/>
-              </w:rPr>
-              <w:t xml:space="preserve">jvalle0926@gmail.com</w:t>
+                <w:rtl w:val="0"/>
+              </w:rPr>
             </w:r>
           </w:p>
         </w:tc>
@@ -996,7 +915,7 @@
               <w:rPr>
                 <w:rtl w:val="0"/>
               </w:rPr>
-              <w:t xml:space="preserve">  JavaScript (2 years)</w:t>
+              <w:t xml:space="preserve">  JavaScript </w:t>
             </w:r>
           </w:p>
           <w:p>
@@ -1008,7 +927,7 @@
               <w:rPr>
                 <w:rtl w:val="0"/>
               </w:rPr>
-              <w:t xml:space="preserve">  HTML &amp; CSS (2 years)</w:t>
+              <w:t xml:space="preserve">  HTML &amp; CSS </w:t>
             </w:r>
           </w:p>
           <w:p>
@@ -1020,7 +939,7 @@
               <w:rPr>
                 <w:rtl w:val="0"/>
               </w:rPr>
-              <w:t xml:space="preserve">  Bootstrap (2 years)  </w:t>
+              <w:t xml:space="preserve">  Bootstrap </w:t>
             </w:r>
           </w:p>
           <w:p>
@@ -1032,7 +951,7 @@
               <w:rPr>
                 <w:rtl w:val="0"/>
               </w:rPr>
-              <w:t xml:space="preserve">  React.js(1 years)</w:t>
+              <w:t xml:space="preserve">  React.js</w:t>
             </w:r>
           </w:p>
           <w:p>
@@ -1044,7 +963,7 @@
               <w:rPr>
                 <w:rtl w:val="0"/>
               </w:rPr>
-              <w:t xml:space="preserve">  Sass (1 years)</w:t>
+              <w:t xml:space="preserve">  Sass </w:t>
             </w:r>
           </w:p>
           <w:p>
@@ -1056,7 +975,7 @@
               <w:rPr>
                 <w:rtl w:val="0"/>
               </w:rPr>
-              <w:t xml:space="preserve">  Git (1 years)</w:t>
+              <w:t xml:space="preserve">  Git </w:t>
             </w:r>
           </w:p>
           <w:p>

</xml_diff>